<commit_message>
small fix & progress track
</commit_message>
<xml_diff>
--- a/GDD.docx
+++ b/GDD.docx
@@ -1867,6 +1867,94 @@
       <w:pPr>
         <w:pStyle w:val="Titel"/>
         <w:rPr>
+          <w:lang w:val="en-US"/>
+        </w:rPr>
+      </w:pPr>
+    </w:p>
+    <w:p>
+      <w:pPr>
+        <w:pStyle w:val="Titel"/>
+        <w:rPr>
+          <w:lang w:val="en-US"/>
+        </w:rPr>
+      </w:pPr>
+    </w:p>
+    <w:p>
+      <w:pPr>
+        <w:pStyle w:val="Titel"/>
+        <w:rPr>
+          <w:lang w:val="en-US"/>
+        </w:rPr>
+      </w:pPr>
+    </w:p>
+    <w:p>
+      <w:pPr>
+        <w:pStyle w:val="Titel"/>
+        <w:rPr>
+          <w:lang w:val="en-US"/>
+        </w:rPr>
+      </w:pPr>
+    </w:p>
+    <w:p>
+      <w:pPr>
+        <w:pStyle w:val="Titel"/>
+        <w:rPr>
+          <w:lang w:val="en-US"/>
+        </w:rPr>
+      </w:pPr>
+    </w:p>
+    <w:p>
+      <w:pPr>
+        <w:pStyle w:val="Titel"/>
+        <w:rPr>
+          <w:lang w:val="en-US"/>
+        </w:rPr>
+      </w:pPr>
+    </w:p>
+    <w:p>
+      <w:pPr>
+        <w:pStyle w:val="Titel"/>
+        <w:rPr>
+          <w:lang w:val="en-US"/>
+        </w:rPr>
+      </w:pPr>
+    </w:p>
+    <w:p>
+      <w:pPr>
+        <w:pStyle w:val="Titel"/>
+        <w:rPr>
+          <w:lang w:val="en-US"/>
+        </w:rPr>
+      </w:pPr>
+    </w:p>
+    <w:p>
+      <w:pPr>
+        <w:pStyle w:val="Titel"/>
+        <w:rPr>
+          <w:lang w:val="en-US"/>
+        </w:rPr>
+      </w:pPr>
+    </w:p>
+    <w:p>
+      <w:pPr>
+        <w:pStyle w:val="Titel"/>
+        <w:rPr>
+          <w:lang w:val="en-US"/>
+        </w:rPr>
+      </w:pPr>
+    </w:p>
+    <w:p>
+      <w:pPr>
+        <w:pStyle w:val="Titel"/>
+        <w:rPr>
+          <w:lang w:val="en-US"/>
+        </w:rPr>
+      </w:pPr>
+    </w:p>
+    <w:p>
+      <w:pPr>
+        <w:pStyle w:val="Titel"/>
+        <w:rPr>
           <w:rFonts w:ascii="Segoe UI Emoji" w:hAnsi="Segoe UI Emoji" w:cs="Segoe UI Emoji"/>
           <w:lang w:val="en-US"/>
         </w:rPr>
@@ -1875,6 +1963,7 @@
         <w:rPr>
           <w:lang w:val="en-US"/>
         </w:rPr>
+        <w:lastRenderedPageBreak/>
         <w:t>Development Plan</w:t>
       </w:r>
       <w:r>
@@ -2484,6 +2573,30 @@
                 <w:lang w:val="en-US"/>
               </w:rPr>
             </w:pPr>
+            <w:r>
+              <w:rPr>
+                <w:lang w:val="en-US"/>
+              </w:rPr>
+              <w:t>Cat Sign Language; Physic &lt;-&gt; Snap interaction</w:t>
+            </w:r>
+            <w:r>
+              <w:rPr>
+                <w:lang w:val="en-US"/>
+              </w:rPr>
+              <w:t>;</w:t>
+            </w:r>
+            <w:r>
+              <w:rPr>
+                <w:lang w:val="en-US"/>
+              </w:rPr>
+              <w:t xml:space="preserve"> </w:t>
+            </w:r>
+            <w:r>
+              <w:rPr>
+                <w:lang w:val="en-US"/>
+              </w:rPr>
+              <w:t>Fix rotated snap</w:t>
+            </w:r>
           </w:p>
         </w:tc>
       </w:tr>
@@ -2553,6 +2666,24 @@
                 <w:lang w:val="en-US"/>
               </w:rPr>
             </w:pPr>
+            <w:r>
+              <w:rPr>
+                <w:lang w:val="en-US"/>
+              </w:rPr>
+              <w:t xml:space="preserve">Fix rotated snap; </w:t>
+            </w:r>
+            <w:r>
+              <w:rPr>
+                <w:lang w:val="en-US"/>
+              </w:rPr>
+              <w:t>Refactor Physic; Break</w:t>
+            </w:r>
+            <w:r>
+              <w:rPr>
+                <w:lang w:val="en-US"/>
+              </w:rPr>
+              <w:t>ables</w:t>
+            </w:r>
           </w:p>
         </w:tc>
       </w:tr>

</xml_diff>

<commit_message>
macguffin popup title title
</commit_message>
<xml_diff>
--- a/GDD.docx
+++ b/GDD.docx
@@ -51,11 +51,19 @@
           <w:lang w:val="en-US"/>
         </w:rPr>
       </w:pPr>
-      <w:r>
-        <w:rPr>
-          <w:lang w:val="en-US"/>
-        </w:rPr>
-        <w:t>Liech 2024 – Pirate Software Game Jam</w:t>
+      <w:proofErr w:type="spellStart"/>
+      <w:r>
+        <w:rPr>
+          <w:lang w:val="en-US"/>
+        </w:rPr>
+        <w:t>Liech</w:t>
+      </w:r>
+      <w:proofErr w:type="spellEnd"/>
+      <w:r>
+        <w:rPr>
+          <w:lang w:val="en-US"/>
+        </w:rPr>
+        <w:t xml:space="preserve"> 2024 – Pirate Software Game Jam</w:t>
       </w:r>
     </w:p>
     <w:p>
@@ -144,9 +152,11 @@
           <w:numId w:val="1"/>
         </w:numPr>
       </w:pPr>
+      <w:proofErr w:type="spellStart"/>
       <w:r>
         <w:t>Platform</w:t>
       </w:r>
+      <w:proofErr w:type="spellEnd"/>
     </w:p>
     <w:p>
       <w:pPr>
@@ -181,8 +191,13 @@
         </w:numPr>
       </w:pPr>
       <w:r>
-        <w:t>Target Audience</w:t>
-      </w:r>
+        <w:t xml:space="preserve">Target </w:t>
+      </w:r>
+      <w:proofErr w:type="spellStart"/>
+      <w:r>
+        <w:t>Audience</w:t>
+      </w:r>
+      <w:proofErr w:type="spellEnd"/>
     </w:p>
     <w:p>
       <w:pPr>
@@ -212,8 +227,21 @@
           <w:numId w:val="1"/>
         </w:numPr>
       </w:pPr>
-      <w:r>
-        <w:t>Theme Interpretation (Shader + Alchemy)</w:t>
+      <w:proofErr w:type="spellStart"/>
+      <w:r>
+        <w:t>Theme</w:t>
+      </w:r>
+      <w:proofErr w:type="spellEnd"/>
+      <w:r>
+        <w:t xml:space="preserve"> Interpretation (Shader + </w:t>
+      </w:r>
+      <w:proofErr w:type="spellStart"/>
+      <w:r>
+        <w:t>Alchemy</w:t>
+      </w:r>
+      <w:proofErr w:type="spellEnd"/>
+      <w:r>
+        <w:t>)</w:t>
       </w:r>
     </w:p>
     <w:p>
@@ -225,8 +253,13 @@
         </w:numPr>
       </w:pPr>
       <w:r>
-        <w:t>Primary Mechanics</w:t>
-      </w:r>
+        <w:t xml:space="preserve">Primary </w:t>
+      </w:r>
+      <w:proofErr w:type="spellStart"/>
+      <w:r>
+        <w:t>Mechanics</w:t>
+      </w:r>
+      <w:proofErr w:type="spellEnd"/>
     </w:p>
     <w:p>
       <w:pPr>
@@ -236,9 +269,19 @@
           <w:numId w:val="1"/>
         </w:numPr>
       </w:pPr>
-      <w:r>
-        <w:t>Secondary Mechanics</w:t>
-      </w:r>
+      <w:proofErr w:type="spellStart"/>
+      <w:r>
+        <w:t>Secondary</w:t>
+      </w:r>
+      <w:proofErr w:type="spellEnd"/>
+      <w:r>
+        <w:t xml:space="preserve"> </w:t>
+      </w:r>
+      <w:proofErr w:type="spellStart"/>
+      <w:r>
+        <w:t>Mechanics</w:t>
+      </w:r>
+      <w:proofErr w:type="spellEnd"/>
     </w:p>
     <w:p>
       <w:pPr>
@@ -256,8 +299,13 @@
           <w:numId w:val="1"/>
         </w:numPr>
       </w:pPr>
-      <w:r>
-        <w:t>Theme Interpretation</w:t>
+      <w:proofErr w:type="spellStart"/>
+      <w:r>
+        <w:t>Theme</w:t>
+      </w:r>
+      <w:proofErr w:type="spellEnd"/>
+      <w:r>
+        <w:t xml:space="preserve"> Interpretation</w:t>
       </w:r>
     </w:p>
     <w:p>
@@ -396,7 +444,21 @@
         <w:rPr>
           <w:lang w:val="en-US"/>
         </w:rPr>
-        <w:t>wild logical leaps. There is a real Game, but the challenge is to configure it correctly so it is possible to play.</w:t>
+        <w:t xml:space="preserve">wild logical leaps. There is a real Game, but the challenge is to configure it </w:t>
+      </w:r>
+      <w:proofErr w:type="gramStart"/>
+      <w:r>
+        <w:rPr>
+          <w:lang w:val="en-US"/>
+        </w:rPr>
+        <w:t>correctly</w:t>
+      </w:r>
+      <w:proofErr w:type="gramEnd"/>
+      <w:r>
+        <w:rPr>
+          <w:lang w:val="en-US"/>
+        </w:rPr>
+        <w:t xml:space="preserve"> so it is possible to play.</w:t>
       </w:r>
     </w:p>
     <w:p>
@@ -728,7 +790,21 @@
         <w:rPr>
           <w:lang w:val="en-US"/>
         </w:rPr>
-        <w:t>Gameshow where the rules changing per episode and they are rarely explained completely. Often a simple game has more rules than explained.</w:t>
+        <w:t xml:space="preserve">Gameshow where the rules changing per </w:t>
+      </w:r>
+      <w:proofErr w:type="gramStart"/>
+      <w:r>
+        <w:rPr>
+          <w:lang w:val="en-US"/>
+        </w:rPr>
+        <w:t>episode</w:t>
+      </w:r>
+      <w:proofErr w:type="gramEnd"/>
+      <w:r>
+        <w:rPr>
+          <w:lang w:val="en-US"/>
+        </w:rPr>
+        <w:t xml:space="preserve"> and they are rarely explained completely. Often a simple game has more rules than explained.</w:t>
       </w:r>
     </w:p>
     <w:p>
@@ -801,7 +877,21 @@
         <w:rPr>
           <w:lang w:val="en-US"/>
         </w:rPr>
-        <w:t>Puzzle Games that use obscure logic are hard to pull of and it is unlikely that this succeeds. They are easily overlooked because of the expectation of Game Jam Jank Bugs. The reasoning “The Developer made an unfinished product” is far easier than wide mental leaps.</w:t>
+        <w:t xml:space="preserve">Puzzle Games that use obscure logic are hard to pull </w:t>
+      </w:r>
+      <w:proofErr w:type="spellStart"/>
+      <w:r>
+        <w:rPr>
+          <w:lang w:val="en-US"/>
+        </w:rPr>
+        <w:t>of</w:t>
+      </w:r>
+      <w:proofErr w:type="spellEnd"/>
+      <w:r>
+        <w:rPr>
+          <w:lang w:val="en-US"/>
+        </w:rPr>
+        <w:t xml:space="preserve"> and it is unlikely that this succeeds. They are easily overlooked because of the expectation of Game Jam Jank Bugs. The reasoning “The Developer made an unfinished product” is far easier than wide mental leaps.</w:t>
       </w:r>
     </w:p>
     <w:p>
@@ -1246,6 +1336,7 @@
         </w:rPr>
         <w:t xml:space="preserve"> Reasoning with an </w:t>
       </w:r>
+      <w:proofErr w:type="spellStart"/>
       <w:r>
         <w:rPr>
           <w:lang w:val="en-US"/>
@@ -1256,7 +1347,14 @@
         <w:rPr>
           <w:lang w:val="en-US"/>
         </w:rPr>
-        <w:t>nkown world</w:t>
+        <w:t>nkown</w:t>
+      </w:r>
+      <w:proofErr w:type="spellEnd"/>
+      <w:r>
+        <w:rPr>
+          <w:lang w:val="en-US"/>
+        </w:rPr>
+        <w:t xml:space="preserve"> world</w:t>
       </w:r>
       <w:r>
         <w:rPr>
@@ -1326,7 +1424,35 @@
         <w:rPr>
           <w:lang w:val="en-US"/>
         </w:rPr>
-        <w:t>Trying to play World Of Warcraft 3, but ultimately failing todo so</w:t>
+        <w:t xml:space="preserve">Trying to play World </w:t>
+      </w:r>
+      <w:proofErr w:type="gramStart"/>
+      <w:r>
+        <w:rPr>
+          <w:lang w:val="en-US"/>
+        </w:rPr>
+        <w:t>Of</w:t>
+      </w:r>
+      <w:proofErr w:type="gramEnd"/>
+      <w:r>
+        <w:rPr>
+          <w:lang w:val="en-US"/>
+        </w:rPr>
+        <w:t xml:space="preserve"> Warcraft 3, but ultimately failing </w:t>
+      </w:r>
+      <w:proofErr w:type="spellStart"/>
+      <w:r>
+        <w:rPr>
+          <w:lang w:val="en-US"/>
+        </w:rPr>
+        <w:t>todo</w:t>
+      </w:r>
+      <w:proofErr w:type="spellEnd"/>
+      <w:r>
+        <w:rPr>
+          <w:lang w:val="en-US"/>
+        </w:rPr>
+        <w:t xml:space="preserve"> so</w:t>
       </w:r>
     </w:p>
     <w:p>
@@ -1438,7 +1564,21 @@
         <w:rPr>
           <w:lang w:val="en-US"/>
         </w:rPr>
-        <w:t>is game relies heavily on one offs like the “Missing V-Sync is real in the game. The player falls to death because it. Turning it on helps.”. Everything could be a mechanic, but the following ones are heavily used.</w:t>
+        <w:t xml:space="preserve">is game relies heavily on one </w:t>
+      </w:r>
+      <w:proofErr w:type="gramStart"/>
+      <w:r>
+        <w:rPr>
+          <w:lang w:val="en-US"/>
+        </w:rPr>
+        <w:t>offs</w:t>
+      </w:r>
+      <w:proofErr w:type="gramEnd"/>
+      <w:r>
+        <w:rPr>
+          <w:lang w:val="en-US"/>
+        </w:rPr>
+        <w:t xml:space="preserve"> like the “Missing V-Sync is real in the game. The player falls to death because it. Turning it on helps.”. Everything could be a mechanic, but the following ones are heavily used.</w:t>
       </w:r>
     </w:p>
     <w:p>
@@ -1498,8 +1638,16 @@
         <w:rPr>
           <w:lang w:val="en-US"/>
         </w:rPr>
-        <w:t>Buttons that are not willing to react in English can be dated in UwU</w:t>
-      </w:r>
+        <w:t xml:space="preserve">Buttons that are not willing to react in English can be dated in </w:t>
+      </w:r>
+      <w:proofErr w:type="spellStart"/>
+      <w:r>
+        <w:rPr>
+          <w:lang w:val="en-US"/>
+        </w:rPr>
+        <w:t>UwU</w:t>
+      </w:r>
+      <w:proofErr w:type="spellEnd"/>
     </w:p>
     <w:p>
       <w:pPr>
@@ -1563,7 +1711,35 @@
         <w:rPr>
           <w:lang w:val="en-US"/>
         </w:rPr>
-        <w:t>It is popular to allow the user to make Screenshots and save them later. To make this more accessible you can just use Strg C + Strg V. Somehow the Buttons inside the Pictures are still working and affect the current Menu.</w:t>
+        <w:t xml:space="preserve">It is popular to allow the user to make Screenshots and save them later. To make this more accessible you can just use </w:t>
+      </w:r>
+      <w:proofErr w:type="spellStart"/>
+      <w:r>
+        <w:rPr>
+          <w:lang w:val="en-US"/>
+        </w:rPr>
+        <w:t>Strg</w:t>
+      </w:r>
+      <w:proofErr w:type="spellEnd"/>
+      <w:r>
+        <w:rPr>
+          <w:lang w:val="en-US"/>
+        </w:rPr>
+        <w:t xml:space="preserve"> C + </w:t>
+      </w:r>
+      <w:proofErr w:type="spellStart"/>
+      <w:r>
+        <w:rPr>
+          <w:lang w:val="en-US"/>
+        </w:rPr>
+        <w:t>Strg</w:t>
+      </w:r>
+      <w:proofErr w:type="spellEnd"/>
+      <w:r>
+        <w:rPr>
+          <w:lang w:val="en-US"/>
+        </w:rPr>
+        <w:t xml:space="preserve"> V. Somehow the Buttons inside the Pictures are still working and affect the current Menu.</w:t>
       </w:r>
     </w:p>
     <w:p>
@@ -1655,26 +1831,82 @@
         <w:rPr>
           <w:lang w:val="en-US"/>
         </w:rPr>
-        <w:t>The non meta game is designed to be very attractive to people with Character names like “_xXShadowChadXx_”.</w:t>
-      </w:r>
-      <w:r>
-        <w:rPr>
-          <w:lang w:val="en-US"/>
-        </w:rPr>
-        <w:t xml:space="preserve"> It will contain some “Dark Arts” Themes and is maybe a MMO.</w:t>
-      </w:r>
-    </w:p>
-    <w:p>
-      <w:pPr>
-        <w:rPr>
-          <w:lang w:val="en-US"/>
-        </w:rPr>
-      </w:pPr>
-      <w:r>
-        <w:rPr>
-          <w:lang w:val="en-US"/>
-        </w:rPr>
-        <w:t>The Soundtrack contain slow erratic and reverb heavy athmosphere. In different localizations this also changes. E.g. Cat Sign Language makes use of muffled cat noises and UwU is Camellia inspired hyper Garbage Trash.</w:t>
+        <w:t>The non meta game is designed to be very attractive to people with Character names like “_</w:t>
+      </w:r>
+      <w:proofErr w:type="spellStart"/>
+      <w:r>
+        <w:rPr>
+          <w:lang w:val="en-US"/>
+        </w:rPr>
+        <w:t>xXShadowChadXx</w:t>
+      </w:r>
+      <w:proofErr w:type="spellEnd"/>
+      <w:r>
+        <w:rPr>
+          <w:lang w:val="en-US"/>
+        </w:rPr>
+        <w:t>_”.</w:t>
+      </w:r>
+      <w:r>
+        <w:rPr>
+          <w:lang w:val="en-US"/>
+        </w:rPr>
+        <w:t xml:space="preserve"> It will contain some “Dark Arts” Themes and is maybe </w:t>
+      </w:r>
+      <w:proofErr w:type="gramStart"/>
+      <w:r>
+        <w:rPr>
+          <w:lang w:val="en-US"/>
+        </w:rPr>
+        <w:t>a</w:t>
+      </w:r>
+      <w:proofErr w:type="gramEnd"/>
+      <w:r>
+        <w:rPr>
+          <w:lang w:val="en-US"/>
+        </w:rPr>
+        <w:t xml:space="preserve"> MMO.</w:t>
+      </w:r>
+    </w:p>
+    <w:p>
+      <w:pPr>
+        <w:rPr>
+          <w:lang w:val="en-US"/>
+        </w:rPr>
+      </w:pPr>
+      <w:r>
+        <w:rPr>
+          <w:lang w:val="en-US"/>
+        </w:rPr>
+        <w:t xml:space="preserve">The Soundtrack contain slow erratic and reverb heavy </w:t>
+      </w:r>
+      <w:proofErr w:type="spellStart"/>
+      <w:r>
+        <w:rPr>
+          <w:lang w:val="en-US"/>
+        </w:rPr>
+        <w:t>athmosphere</w:t>
+      </w:r>
+      <w:proofErr w:type="spellEnd"/>
+      <w:r>
+        <w:rPr>
+          <w:lang w:val="en-US"/>
+        </w:rPr>
+        <w:t xml:space="preserve">. In different localizations this also changes. E.g. Cat Sign Language makes use of muffled cat noises and </w:t>
+      </w:r>
+      <w:proofErr w:type="spellStart"/>
+      <w:r>
+        <w:rPr>
+          <w:lang w:val="en-US"/>
+        </w:rPr>
+        <w:t>UwU</w:t>
+      </w:r>
+      <w:proofErr w:type="spellEnd"/>
+      <w:r>
+        <w:rPr>
+          <w:lang w:val="en-US"/>
+        </w:rPr>
+        <w:t xml:space="preserve"> is Camellia inspired hyper Garbage Trash.</w:t>
       </w:r>
     </w:p>
     <w:p>
@@ -1850,12 +2082,14 @@
         </w:rPr>
         <w:t xml:space="preserve"> to hide any kind of </w:t>
       </w:r>
+      <w:proofErr w:type="spellStart"/>
       <w:r>
         <w:rPr>
           <w:lang w:val="en-US"/>
         </w:rPr>
         <w:t>rhythmlessnes</w:t>
       </w:r>
+      <w:proofErr w:type="spellEnd"/>
       <w:r>
         <w:rPr>
           <w:lang w:val="en-US"/>
@@ -2414,8 +2648,16 @@
               <w:rPr>
                 <w:lang w:val="en-US"/>
               </w:rPr>
-              <w:t>, Voice Filter, Fish Voice, TWScene</w:t>
-            </w:r>
+              <w:t xml:space="preserve">, Voice Filter, Fish Voice, </w:t>
+            </w:r>
+            <w:proofErr w:type="spellStart"/>
+            <w:r>
+              <w:rPr>
+                <w:lang w:val="en-US"/>
+              </w:rPr>
+              <w:t>TWScene</w:t>
+            </w:r>
+            <w:proofErr w:type="spellEnd"/>
           </w:p>
         </w:tc>
       </w:tr>
@@ -2498,8 +2740,16 @@
               <w:rPr>
                 <w:lang w:val="en-US"/>
               </w:rPr>
-              <w:t>; Ubiscene</w:t>
-            </w:r>
+              <w:t xml:space="preserve">; </w:t>
+            </w:r>
+            <w:proofErr w:type="spellStart"/>
+            <w:r>
+              <w:rPr>
+                <w:lang w:val="en-US"/>
+              </w:rPr>
+              <w:t>Ubiscene</w:t>
+            </w:r>
+            <w:proofErr w:type="spellEnd"/>
           </w:p>
         </w:tc>
       </w:tr>
@@ -2756,6 +3006,12 @@
                 <w:lang w:val="en-US"/>
               </w:rPr>
             </w:pPr>
+            <w:r>
+              <w:rPr>
+                <w:lang w:val="en-US"/>
+              </w:rPr>
+              <w:t>Option Mechanics, Shader, Dialogs</w:t>
+            </w:r>
           </w:p>
         </w:tc>
       </w:tr>
@@ -2778,6 +3034,78 @@
                 <w:lang w:val="en-US"/>
               </w:rPr>
               <w:t>24.07</w:t>
+            </w:r>
+            <w:r>
+              <w:rPr>
+                <w:rFonts w:ascii="Segoe UI Emoji" w:hAnsi="Segoe UI Emoji" w:cs="Segoe UI Emoji"/>
+                <w:lang w:val="en-US"/>
+              </w:rPr>
+              <w:t xml:space="preserve"> 💼</w:t>
+            </w:r>
+          </w:p>
+        </w:tc>
+        <w:tc>
+          <w:tcPr>
+            <w:tcW w:w="3827" w:type="dxa"/>
+          </w:tcPr>
+          <w:p>
+            <w:pPr>
+              <w:tabs>
+                <w:tab w:val="left" w:pos="2796"/>
+              </w:tabs>
+              <w:rPr>
+                <w:lang w:val="en-US"/>
+              </w:rPr>
+            </w:pPr>
+            <w:r>
+              <w:rPr>
+                <w:lang w:val="en-US"/>
+              </w:rPr>
+              <w:t>Everything</w:t>
+            </w:r>
+          </w:p>
+        </w:tc>
+        <w:tc>
+          <w:tcPr>
+            <w:tcW w:w="3964" w:type="dxa"/>
+          </w:tcPr>
+          <w:p>
+            <w:pPr>
+              <w:tabs>
+                <w:tab w:val="left" w:pos="2796"/>
+              </w:tabs>
+              <w:rPr>
+                <w:lang w:val="en-US"/>
+              </w:rPr>
+            </w:pPr>
+            <w:r>
+              <w:rPr>
+                <w:lang w:val="en-US"/>
+              </w:rPr>
+              <w:t>Audio Settings, Dialogs</w:t>
+            </w:r>
+          </w:p>
+        </w:tc>
+      </w:tr>
+      <w:tr>
+        <w:tc>
+          <w:tcPr>
+            <w:tcW w:w="1271" w:type="dxa"/>
+          </w:tcPr>
+          <w:p>
+            <w:pPr>
+              <w:tabs>
+                <w:tab w:val="left" w:pos="2796"/>
+              </w:tabs>
+              <w:rPr>
+                <w:lang w:val="en-US"/>
+              </w:rPr>
+            </w:pPr>
+            <w:r>
+              <w:rPr>
+                <w:lang w:val="en-US"/>
+              </w:rPr>
+              <w:t>25.07</w:t>
             </w:r>
             <w:r>
               <w:rPr>
@@ -2843,7 +3171,7 @@
               <w:rPr>
                 <w:lang w:val="en-US"/>
               </w:rPr>
-              <w:t>25.07</w:t>
+              <w:t>26.07</w:t>
             </w:r>
             <w:r>
               <w:rPr>
@@ -2871,7 +3199,7 @@
               <w:rPr>
                 <w:lang w:val="en-US"/>
               </w:rPr>
-              <w:t>Everything</w:t>
+              <w:t>Polish</w:t>
             </w:r>
           </w:p>
         </w:tc>
@@ -2909,14 +3237,21 @@
               <w:rPr>
                 <w:lang w:val="en-US"/>
               </w:rPr>
-              <w:t>26.07</w:t>
+              <w:t>27.07</w:t>
             </w:r>
             <w:r>
               <w:rPr>
                 <w:rFonts w:ascii="Segoe UI Emoji" w:hAnsi="Segoe UI Emoji" w:cs="Segoe UI Emoji"/>
                 <w:lang w:val="en-US"/>
               </w:rPr>
-              <w:t xml:space="preserve"> 💼</w:t>
+              <w:t xml:space="preserve"> </w:t>
+            </w:r>
+            <w:r>
+              <w:rPr>
+                <w:rFonts w:ascii="Segoe UI Emoji" w:hAnsi="Segoe UI Emoji" w:cs="Segoe UI Emoji"/>
+                <w:lang w:val="en-US"/>
+              </w:rPr>
+              <w:t>❌</w:t>
             </w:r>
           </w:p>
         </w:tc>
@@ -2937,87 +3272,22 @@
               <w:rPr>
                 <w:lang w:val="en-US"/>
               </w:rPr>
-              <w:t>Polish</w:t>
-            </w:r>
-          </w:p>
-        </w:tc>
-        <w:tc>
-          <w:tcPr>
-            <w:tcW w:w="3964" w:type="dxa"/>
-          </w:tcPr>
-          <w:p>
-            <w:pPr>
-              <w:tabs>
-                <w:tab w:val="left" w:pos="2796"/>
-              </w:tabs>
-              <w:rPr>
-                <w:lang w:val="en-US"/>
-              </w:rPr>
-            </w:pPr>
-          </w:p>
-        </w:tc>
-      </w:tr>
-      <w:tr>
-        <w:tc>
-          <w:tcPr>
-            <w:tcW w:w="1271" w:type="dxa"/>
-          </w:tcPr>
-          <w:p>
-            <w:pPr>
-              <w:tabs>
-                <w:tab w:val="left" w:pos="2796"/>
-              </w:tabs>
-              <w:rPr>
-                <w:lang w:val="en-US"/>
-              </w:rPr>
-            </w:pPr>
-            <w:r>
-              <w:rPr>
-                <w:lang w:val="en-US"/>
-              </w:rPr>
-              <w:t>27.07</w:t>
-            </w:r>
-            <w:r>
-              <w:rPr>
-                <w:rFonts w:ascii="Segoe UI Emoji" w:hAnsi="Segoe UI Emoji" w:cs="Segoe UI Emoji"/>
-                <w:lang w:val="en-US"/>
-              </w:rPr>
-              <w:t xml:space="preserve"> </w:t>
-            </w:r>
-            <w:r>
-              <w:rPr>
-                <w:rFonts w:ascii="Segoe UI Emoji" w:hAnsi="Segoe UI Emoji" w:cs="Segoe UI Emoji"/>
-                <w:lang w:val="en-US"/>
-              </w:rPr>
-              <w:t>❌</w:t>
-            </w:r>
-          </w:p>
-        </w:tc>
-        <w:tc>
-          <w:tcPr>
-            <w:tcW w:w="3827" w:type="dxa"/>
-          </w:tcPr>
-          <w:p>
-            <w:pPr>
-              <w:tabs>
-                <w:tab w:val="left" w:pos="2796"/>
-              </w:tabs>
-              <w:rPr>
-                <w:lang w:val="en-US"/>
-              </w:rPr>
-            </w:pPr>
-            <w:r>
-              <w:rPr>
-                <w:lang w:val="en-US"/>
-              </w:rPr>
               <w:t>No Work</w:t>
             </w:r>
             <w:r>
               <w:rPr>
                 <w:lang w:val="en-US"/>
               </w:rPr>
-              <w:t>, only Bloomburrow</w:t>
-            </w:r>
+              <w:t xml:space="preserve">, only </w:t>
+            </w:r>
+            <w:proofErr w:type="spellStart"/>
+            <w:r>
+              <w:rPr>
+                <w:lang w:val="en-US"/>
+              </w:rPr>
+              <w:t>Bloomburrow</w:t>
+            </w:r>
+            <w:proofErr w:type="spellEnd"/>
           </w:p>
         </w:tc>
         <w:tc>

</xml_diff>